<commit_message>
ajustes ya se ve mejor, y el print tambien
</commit_message>
<xml_diff>
--- a/docs/Nuevas Funcionalidades.docx
+++ b/docs/Nuevas Funcionalidades.docx
@@ -4,7 +4,15 @@
   <w:body>
     <w:p>
       <w:r>
-        <w:t>2 Nuevas Funcionalidades</w:t>
+        <w:t xml:space="preserve">2 </w:t>
+      </w:r>
+      <w:proofErr w:type="gramStart"/>
+      <w:r>
+        <w:t>Nuevas</w:t>
+      </w:r>
+      <w:proofErr w:type="gramEnd"/>
+      <w:r>
+        <w:t xml:space="preserve"> Funcionalidades</w:t>
       </w:r>
     </w:p>
     <w:p/>
@@ -211,7 +219,15 @@
         <w:t>Crear una tabla de motivos de ajustes</w:t>
       </w:r>
       <w:r>
-        <w:t>, un procedimiento sp_ de motivo de ajuste</w:t>
+        <w:t xml:space="preserve">, un procedimiento </w:t>
+      </w:r>
+      <w:proofErr w:type="spellStart"/>
+      <w:r>
+        <w:t>sp</w:t>
+      </w:r>
+      <w:proofErr w:type="spellEnd"/>
+      <w:r>
+        <w:t>_ de motivo de ajuste</w:t>
       </w:r>
     </w:p>
     <w:p>
@@ -220,8 +236,13 @@
         <w:ind w:left="1440"/>
       </w:pPr>
       <w:r>
-        <w:t>Tabla: ajustes_motivos</w:t>
-      </w:r>
+        <w:t xml:space="preserve">Tabla: </w:t>
+      </w:r>
+      <w:proofErr w:type="spellStart"/>
+      <w:r>
+        <w:t>ajustes_motivos</w:t>
+      </w:r>
+      <w:proofErr w:type="spellEnd"/>
     </w:p>
     <w:p>
       <w:pPr>
@@ -231,9 +252,11 @@
           <w:numId w:val="3"/>
         </w:numPr>
       </w:pPr>
+      <w:proofErr w:type="spellStart"/>
       <w:r>
         <w:t>mot_cod</w:t>
       </w:r>
+      <w:proofErr w:type="spellEnd"/>
       <w:r>
         <w:tab/>
       </w:r>
@@ -263,9 +286,11 @@
           <w:numId w:val="3"/>
         </w:numPr>
       </w:pPr>
+      <w:proofErr w:type="spellStart"/>
       <w:r>
         <w:t>mot_descri</w:t>
       </w:r>
+      <w:proofErr w:type="spellEnd"/>
       <w:r>
         <w:tab/>
       </w:r>
@@ -291,9 +316,11 @@
           <w:numId w:val="3"/>
         </w:numPr>
       </w:pPr>
+      <w:proofErr w:type="spellStart"/>
       <w:r>
         <w:t>mot_tipo</w:t>
       </w:r>
+      <w:proofErr w:type="spellEnd"/>
       <w:r>
         <w:tab/>
       </w:r>
@@ -347,9 +374,11 @@
         <w:pStyle w:val="Prrafodelista"/>
         <w:ind w:left="1440"/>
       </w:pPr>
+      <w:proofErr w:type="spellStart"/>
       <w:r>
         <w:t>Crud</w:t>
       </w:r>
+      <w:proofErr w:type="spellEnd"/>
     </w:p>
     <w:p>
       <w:pPr>
@@ -511,8 +540,13 @@
       </w:r>
       <w:r>
         <w:tab/>
-        <w:t>__Entrada_______::</w:t>
-      </w:r>
+        <w:t>__Entrada______</w:t>
+      </w:r>
+      <w:proofErr w:type="gramStart"/>
+      <w:r>
+        <w:t>_::</w:t>
+      </w:r>
+      <w:proofErr w:type="gramEnd"/>
     </w:p>
     <w:p>
       <w:pPr>
@@ -621,7 +655,15 @@
         <w:t>de datos</w:t>
       </w:r>
       <w:r>
-        <w:t xml:space="preserve">, sp_, funciones de actualización </w:t>
+        <w:t xml:space="preserve">, </w:t>
+      </w:r>
+      <w:proofErr w:type="spellStart"/>
+      <w:r>
+        <w:t>sp</w:t>
+      </w:r>
+      <w:proofErr w:type="spellEnd"/>
+      <w:r>
+        <w:t xml:space="preserve">_, funciones de actualización </w:t>
       </w:r>
       <w:r>
         <w:t xml:space="preserve">y creación </w:t>
@@ -630,8 +672,13 @@
         <w:t>de datos</w:t>
       </w:r>
       <w:r>
-        <w:t xml:space="preserve"> y triggers</w:t>
-      </w:r>
+        <w:t xml:space="preserve"> y </w:t>
+      </w:r>
+      <w:proofErr w:type="spellStart"/>
+      <w:r>
+        <w:t>triggers</w:t>
+      </w:r>
+      <w:proofErr w:type="spellEnd"/>
     </w:p>
     <w:p>
       <w:pPr>
@@ -720,7 +767,22 @@
           <w:szCs w:val="16"/>
         </w:rPr>
         <w:tab/>
-        <w:t>Cant.</w:t>
+      </w:r>
+      <w:proofErr w:type="spellStart"/>
+      <w:r>
+        <w:rPr>
+          <w:sz w:val="16"/>
+          <w:szCs w:val="16"/>
+        </w:rPr>
+        <w:t>Cant</w:t>
+      </w:r>
+      <w:proofErr w:type="spellEnd"/>
+      <w:r>
+        <w:rPr>
+          <w:sz w:val="16"/>
+          <w:szCs w:val="16"/>
+        </w:rPr>
+        <w:t>.</w:t>
       </w:r>
       <w:r>
         <w:rPr>
@@ -829,7 +891,22 @@
           <w:szCs w:val="16"/>
         </w:rPr>
         <w:tab/>
-        <w:t>Ajust x En</w:t>
+      </w:r>
+      <w:proofErr w:type="spellStart"/>
+      <w:r>
+        <w:rPr>
+          <w:sz w:val="16"/>
+          <w:szCs w:val="16"/>
+        </w:rPr>
+        <w:t>Ajust</w:t>
+      </w:r>
+      <w:proofErr w:type="spellEnd"/>
+      <w:r>
+        <w:rPr>
+          <w:sz w:val="16"/>
+          <w:szCs w:val="16"/>
+        </w:rPr>
+        <w:t xml:space="preserve"> x En</w:t>
       </w:r>
       <w:r>
         <w:rPr>
@@ -898,8 +975,17 @@
           <w:szCs w:val="16"/>
         </w:rPr>
         <w:tab/>
-        <w:t>Zapatilla Hav</w:t>
-      </w:r>
+        <w:t xml:space="preserve">Zapatilla </w:t>
+      </w:r>
+      <w:proofErr w:type="spellStart"/>
+      <w:r>
+        <w:rPr>
+          <w:sz w:val="16"/>
+          <w:szCs w:val="16"/>
+        </w:rPr>
+        <w:t>Hav</w:t>
+      </w:r>
+      <w:proofErr w:type="spellEnd"/>
       <w:r>
         <w:rPr>
           <w:sz w:val="16"/>
@@ -1077,8 +1163,23 @@
           <w:szCs w:val="16"/>
         </w:rPr>
         <w:tab/>
-        <w:t>Jefferson</w:t>
-      </w:r>
+      </w:r>
+      <w:proofErr w:type="spellStart"/>
+      <w:r>
+        <w:rPr>
+          <w:sz w:val="16"/>
+          <w:szCs w:val="16"/>
+        </w:rPr>
+        <w:t>Jefferso</w:t>
+      </w:r>
+      <w:r>
+        <w:rPr>
+          <w:sz w:val="16"/>
+          <w:szCs w:val="16"/>
+        </w:rPr>
+        <w:t>a</w:t>
+      </w:r>
+      <w:proofErr w:type="spellEnd"/>
     </w:p>
     <w:p>
       <w:pPr>
@@ -1127,7 +1228,39 @@
           <w:szCs w:val="16"/>
         </w:rPr>
         <w:tab/>
-        <w:t>Ajuste hecho para no se que…</w:t>
+        <w:t xml:space="preserve">Ajuste hecho para no </w:t>
+      </w:r>
+      <w:proofErr w:type="spellStart"/>
+      <w:r>
+        <w:rPr>
+          <w:sz w:val="16"/>
+          <w:szCs w:val="16"/>
+        </w:rPr>
+        <w:t>se</w:t>
+      </w:r>
+      <w:proofErr w:type="spellEnd"/>
+      <w:r>
+        <w:rPr>
+          <w:sz w:val="16"/>
+          <w:szCs w:val="16"/>
+        </w:rPr>
+        <w:t xml:space="preserve"> </w:t>
+      </w:r>
+      <w:proofErr w:type="spellStart"/>
+      <w:r>
+        <w:rPr>
+          <w:sz w:val="16"/>
+          <w:szCs w:val="16"/>
+        </w:rPr>
+        <w:t>que</w:t>
+      </w:r>
+      <w:proofErr w:type="spellEnd"/>
+      <w:r>
+        <w:rPr>
+          <w:sz w:val="16"/>
+          <w:szCs w:val="16"/>
+        </w:rPr>
+        <w:t>…</w:t>
       </w:r>
       <w:r>
         <w:rPr>
@@ -1255,7 +1388,20 @@
           <w:sz w:val="16"/>
           <w:szCs w:val="16"/>
         </w:rPr>
-        <w:t>No Ajuste</w:t>
+        <w:t>N</w:t>
+      </w:r>
+      <w:r>
+        <w:t xml:space="preserve"> </w:t>
+      </w:r>
+      <w:r>
+        <w:t>°</w:t>
+      </w:r>
+      <w:r>
+        <w:rPr>
+          <w:sz w:val="16"/>
+          <w:szCs w:val="16"/>
+        </w:rPr>
+        <w:t xml:space="preserve"> Ajuste</w:t>
       </w:r>
       <w:r>
         <w:rPr>
@@ -1358,6 +1504,7 @@
         <w:rPr>
           <w:sz w:val="16"/>
           <w:szCs w:val="16"/>
+          <w:u w:val="single"/>
         </w:rPr>
       </w:pPr>
     </w:p>
@@ -1375,8 +1522,17 @@
           <w:sz w:val="16"/>
           <w:szCs w:val="16"/>
         </w:rPr>
-        <w:t>Detalle de Items</w:t>
-      </w:r>
+        <w:t xml:space="preserve">Detalle de </w:t>
+      </w:r>
+      <w:proofErr w:type="spellStart"/>
+      <w:r>
+        <w:rPr>
+          <w:sz w:val="16"/>
+          <w:szCs w:val="16"/>
+        </w:rPr>
+        <w:t>Items</w:t>
+      </w:r>
+      <w:proofErr w:type="spellEnd"/>
     </w:p>
     <w:p>
       <w:pPr>
@@ -1434,12 +1590,21 @@
           <w:szCs w:val="16"/>
         </w:rPr>
       </w:pPr>
-      <w:r>
-        <w:rPr>
-          <w:sz w:val="16"/>
-          <w:szCs w:val="16"/>
-        </w:rPr>
-        <w:t>1  Camisa Blanca</w:t>
+      <w:proofErr w:type="gramStart"/>
+      <w:r>
+        <w:rPr>
+          <w:sz w:val="16"/>
+          <w:szCs w:val="16"/>
+        </w:rPr>
+        <w:t>1  Camisa</w:t>
+      </w:r>
+      <w:proofErr w:type="gramEnd"/>
+      <w:r>
+        <w:rPr>
+          <w:sz w:val="16"/>
+          <w:szCs w:val="16"/>
+        </w:rPr>
+        <w:t xml:space="preserve"> Blanca</w:t>
       </w:r>
       <w:r>
         <w:rPr>
@@ -1475,13 +1640,24 @@
           <w:szCs w:val="16"/>
         </w:rPr>
       </w:pPr>
-      <w:r>
-        <w:rPr>
-          <w:sz w:val="16"/>
-          <w:szCs w:val="16"/>
-        </w:rPr>
-        <w:t>2  Havaiana</w:t>
-      </w:r>
+      <w:proofErr w:type="gramStart"/>
+      <w:r>
+        <w:rPr>
+          <w:sz w:val="16"/>
+          <w:szCs w:val="16"/>
+        </w:rPr>
+        <w:t xml:space="preserve">2  </w:t>
+      </w:r>
+      <w:proofErr w:type="spellStart"/>
+      <w:r>
+        <w:rPr>
+          <w:sz w:val="16"/>
+          <w:szCs w:val="16"/>
+        </w:rPr>
+        <w:t>Havaiana</w:t>
+      </w:r>
+      <w:proofErr w:type="spellEnd"/>
+      <w:proofErr w:type="gramEnd"/>
       <w:r>
         <w:rPr>
           <w:sz w:val="16"/>
@@ -1523,7 +1699,22 @@
           <w:szCs w:val="16"/>
         </w:rPr>
         <w:tab/>
-        <w:t>Deposito  ____________________________________::</w:t>
+      </w:r>
+      <w:proofErr w:type="gramStart"/>
+      <w:r>
+        <w:rPr>
+          <w:sz w:val="16"/>
+          <w:szCs w:val="16"/>
+        </w:rPr>
+        <w:t>Deposito  _</w:t>
+      </w:r>
+      <w:proofErr w:type="gramEnd"/>
+      <w:r>
+        <w:rPr>
+          <w:sz w:val="16"/>
+          <w:szCs w:val="16"/>
+        </w:rPr>
+        <w:t>___________________________________::</w:t>
       </w:r>
     </w:p>
     <w:p>
@@ -1541,8 +1732,17 @@
           <w:szCs w:val="16"/>
         </w:rPr>
         <w:tab/>
-        <w:t>Artículo    ____________________________________::</w:t>
-      </w:r>
+        <w:t>Artículo    ___________________________________</w:t>
+      </w:r>
+      <w:proofErr w:type="gramStart"/>
+      <w:r>
+        <w:rPr>
+          <w:sz w:val="16"/>
+          <w:szCs w:val="16"/>
+        </w:rPr>
+        <w:t>_::</w:t>
+      </w:r>
+      <w:proofErr w:type="gramEnd"/>
     </w:p>
     <w:p>
       <w:pPr>
@@ -1559,7 +1759,22 @@
           <w:szCs w:val="16"/>
         </w:rPr>
         <w:tab/>
-        <w:t>Cantidad  ______________________</w:t>
+      </w:r>
+      <w:proofErr w:type="gramStart"/>
+      <w:r>
+        <w:rPr>
+          <w:sz w:val="16"/>
+          <w:szCs w:val="16"/>
+        </w:rPr>
+        <w:t>Cantidad  _</w:t>
+      </w:r>
+      <w:proofErr w:type="gramEnd"/>
+      <w:r>
+        <w:rPr>
+          <w:sz w:val="16"/>
+          <w:szCs w:val="16"/>
+        </w:rPr>
+        <w:t>_____________________</w:t>
       </w:r>
     </w:p>
     <w:p>
@@ -1595,7 +1810,23 @@
           <w:szCs w:val="16"/>
         </w:rPr>
         <w:tab/>
-        <w:t>Motivo      ______________________:: +</w:t>
+        <w:t>Motivo      _____________________</w:t>
+      </w:r>
+      <w:proofErr w:type="gramStart"/>
+      <w:r>
+        <w:rPr>
+          <w:sz w:val="16"/>
+          <w:szCs w:val="16"/>
+        </w:rPr>
+        <w:t>_::</w:t>
+      </w:r>
+      <w:proofErr w:type="gramEnd"/>
+      <w:r>
+        <w:rPr>
+          <w:sz w:val="16"/>
+          <w:szCs w:val="16"/>
+        </w:rPr>
+        <w:t xml:space="preserve"> +</w:t>
       </w:r>
     </w:p>
     <w:p>
@@ -1613,7 +1844,15 @@
           <w:szCs w:val="16"/>
         </w:rPr>
         <w:tab/>
-        <w:t xml:space="preserve">Tipo           </w:t>
+        <w:t xml:space="preserve">Tipo        </w:t>
+      </w:r>
+      <w:proofErr w:type="gramStart"/>
+      <w:r>
+        <w:rPr>
+          <w:sz w:val="16"/>
+          <w:szCs w:val="16"/>
+        </w:rPr>
+        <w:t xml:space="preserve">   </w:t>
       </w:r>
       <w:r>
         <w:rPr>
@@ -1622,6 +1861,7 @@
         </w:rPr>
         <w:t>[</w:t>
       </w:r>
+      <w:proofErr w:type="gramEnd"/>
       <w:r>
         <w:rPr>
           <w:sz w:val="16"/>

</xml_diff>

<commit_message>
el proyecto esta un 98% de terminar
</commit_message>
<xml_diff>
--- a/docs/Nuevas Funcionalidades.docx
+++ b/docs/Nuevas Funcionalidades.docx
@@ -2032,42 +2032,16 @@
         <w:ind w:left="360"/>
       </w:pPr>
       <w:r>
-        <w:t>En qué consiste la transferencia, consiste en sacar de un deposito y llevar artículos al otro.</w:t>
-      </w:r>
-    </w:p>
-    <w:p>
-      <w:pPr>
-        <w:pStyle w:val="Prrafodelista"/>
-        <w:ind w:left="360"/>
-      </w:pPr>
-    </w:p>
-    <w:p>
-      <w:pPr>
-        <w:pStyle w:val="Prrafodelista"/>
-        <w:numPr>
-          <w:ilvl w:val="1"/>
-          <w:numId w:val="3"/>
-        </w:numPr>
-      </w:pPr>
-      <w:r>
-        <w:t xml:space="preserve">Crear un ABM de </w:t>
+        <w:t xml:space="preserve">En qué consiste la transferencia, consiste en sacar de un </w:t>
       </w:r>
       <w:proofErr w:type="spellStart"/>
       <w:r>
-        <w:t>trasnferecias</w:t>
+        <w:t>deposito</w:t>
       </w:r>
       <w:proofErr w:type="spellEnd"/>
       <w:r>
-        <w:t xml:space="preserve"> </w:t>
-      </w:r>
-      <w:r>
-        <w:t>que tenga un modal de motivos en el detalle</w:t>
-      </w:r>
-    </w:p>
-    <w:p>
-      <w:pPr>
-        <w:pStyle w:val="Prrafodelista"/>
-      </w:pPr>
+        <w:t xml:space="preserve"> y llevar artículos al otro.</w:t>
+      </w:r>
     </w:p>
     <w:p>
       <w:pPr>
@@ -2132,44 +2106,30 @@
           <w:szCs w:val="12"/>
         </w:rPr>
         <w:tab/>
-        <w:t>Deposito</w:t>
+        <w:t>Deposito O</w:t>
       </w:r>
       <w:r>
         <w:rPr>
           <w:sz w:val="12"/>
           <w:szCs w:val="12"/>
         </w:rPr>
-        <w:t xml:space="preserve"> O</w:t>
-      </w:r>
+        <w:tab/>
+      </w:r>
+      <w:proofErr w:type="spellStart"/>
       <w:r>
         <w:rPr>
           <w:sz w:val="12"/>
           <w:szCs w:val="12"/>
         </w:rPr>
-        <w:tab/>
-      </w:r>
-      <w:proofErr w:type="spellStart"/>
+        <w:t>Dep</w:t>
+      </w:r>
+      <w:proofErr w:type="spellEnd"/>
       <w:r>
         <w:rPr>
           <w:sz w:val="12"/>
           <w:szCs w:val="12"/>
         </w:rPr>
-        <w:t>Dep</w:t>
-      </w:r>
-      <w:proofErr w:type="spellEnd"/>
-      <w:r>
-        <w:rPr>
-          <w:sz w:val="12"/>
-          <w:szCs w:val="12"/>
-        </w:rPr>
-        <w:t xml:space="preserve"> Destino </w:t>
-      </w:r>
-      <w:r>
-        <w:rPr>
-          <w:sz w:val="12"/>
-          <w:szCs w:val="12"/>
-        </w:rPr>
-        <w:t>Producto</w:t>
+        <w:t xml:space="preserve"> Destino Producto</w:t>
       </w:r>
       <w:r>
         <w:rPr>
@@ -2462,7 +2422,14 @@
           <w:szCs w:val="16"/>
         </w:rPr>
         <w:tab/>
-        <w:t>Copiar de Compras</w:t>
+        <w:t xml:space="preserve">Copiar de </w:t>
+      </w:r>
+      <w:r>
+        <w:rPr>
+          <w:sz w:val="16"/>
+          <w:szCs w:val="16"/>
+        </w:rPr>
+        <w:t>ajustes</w:t>
       </w:r>
     </w:p>
     <w:p>
@@ -2554,7 +2521,7 @@
           <w:sz w:val="16"/>
           <w:szCs w:val="16"/>
         </w:rPr>
-        <w:t>Observación</w:t>
+        <w:t>Sucursal destino</w:t>
       </w:r>
       <w:r>
         <w:rPr>
@@ -3166,14 +3133,7 @@
           <w:sz w:val="16"/>
           <w:szCs w:val="16"/>
         </w:rPr>
-        <w:t xml:space="preserve">Deposito  </w:t>
-      </w:r>
-      <w:r>
-        <w:rPr>
-          <w:sz w:val="16"/>
-          <w:szCs w:val="16"/>
-        </w:rPr>
-        <w:t>Destino</w:t>
+        <w:t>Deposito  Destino</w:t>
       </w:r>
       <w:proofErr w:type="gramEnd"/>
       <w:r>
@@ -3306,7 +3266,7 @@
           <w:ilvl w:val="0"/>
           <w:numId w:val="4"/>
         </w:numPr>
-        <w:shd w:val="clear" w:color="auto" w:fill="F7CAAC" w:themeFill="accent2" w:themeFillTint="66"/>
+        <w:shd w:val="clear" w:color="auto" w:fill="C5E0B3" w:themeFill="accent6" w:themeFillTint="66"/>
         <w:rPr>
           <w:sz w:val="16"/>
           <w:szCs w:val="16"/>
@@ -3364,7 +3324,13 @@
           <w:szCs w:val="16"/>
         </w:rPr>
         <w:tab/>
-        <w:t>X</w:t>
+      </w:r>
+      <w:r>
+        <w:rPr>
+          <w:sz w:val="16"/>
+          <w:szCs w:val="16"/>
+        </w:rPr>
+        <w:t>OK</w:t>
       </w:r>
     </w:p>
     <w:p>
@@ -3374,7 +3340,7 @@
           <w:ilvl w:val="0"/>
           <w:numId w:val="4"/>
         </w:numPr>
-        <w:shd w:val="clear" w:color="auto" w:fill="F7CAAC" w:themeFill="accent2" w:themeFillTint="66"/>
+        <w:shd w:val="clear" w:color="auto" w:fill="C5E0B3" w:themeFill="accent6" w:themeFillTint="66"/>
         <w:rPr>
           <w:sz w:val="16"/>
           <w:szCs w:val="16"/>
@@ -3414,7 +3380,13 @@
           <w:szCs w:val="16"/>
         </w:rPr>
         <w:tab/>
-        <w:t>X</w:t>
+      </w:r>
+      <w:r>
+        <w:rPr>
+          <w:sz w:val="16"/>
+          <w:szCs w:val="16"/>
+        </w:rPr>
+        <w:t>OK</w:t>
       </w:r>
     </w:p>
     <w:p>
@@ -3424,7 +3396,7 @@
           <w:ilvl w:val="0"/>
           <w:numId w:val="4"/>
         </w:numPr>
-        <w:shd w:val="clear" w:color="auto" w:fill="F7CAAC" w:themeFill="accent2" w:themeFillTint="66"/>
+        <w:shd w:val="clear" w:color="auto" w:fill="C5E0B3" w:themeFill="accent6" w:themeFillTint="66"/>
         <w:rPr>
           <w:sz w:val="16"/>
           <w:szCs w:val="16"/>
@@ -3471,7 +3443,13 @@
           <w:szCs w:val="16"/>
         </w:rPr>
         <w:tab/>
-        <w:t>X</w:t>
+      </w:r>
+      <w:r>
+        <w:rPr>
+          <w:sz w:val="16"/>
+          <w:szCs w:val="16"/>
+        </w:rPr>
+        <w:t>OK</w:t>
       </w:r>
     </w:p>
     <w:p>
@@ -3481,7 +3459,7 @@
           <w:ilvl w:val="0"/>
           <w:numId w:val="4"/>
         </w:numPr>
-        <w:shd w:val="clear" w:color="auto" w:fill="F7CAAC" w:themeFill="accent2" w:themeFillTint="66"/>
+        <w:shd w:val="clear" w:color="auto" w:fill="C5E0B3" w:themeFill="accent6" w:themeFillTint="66"/>
         <w:rPr>
           <w:sz w:val="16"/>
           <w:szCs w:val="16"/>
@@ -3528,7 +3506,13 @@
           <w:szCs w:val="16"/>
         </w:rPr>
         <w:tab/>
-        <w:t>X</w:t>
+      </w:r>
+      <w:r>
+        <w:rPr>
+          <w:sz w:val="16"/>
+          <w:szCs w:val="16"/>
+        </w:rPr>
+        <w:t>OK</w:t>
       </w:r>
     </w:p>
     <w:p>
@@ -3538,7 +3522,7 @@
           <w:ilvl w:val="0"/>
           <w:numId w:val="4"/>
         </w:numPr>
-        <w:shd w:val="clear" w:color="auto" w:fill="F7CAAC" w:themeFill="accent2" w:themeFillTint="66"/>
+        <w:shd w:val="clear" w:color="auto" w:fill="C5E0B3" w:themeFill="accent6" w:themeFillTint="66"/>
         <w:rPr>
           <w:sz w:val="16"/>
           <w:szCs w:val="16"/>
@@ -3596,7 +3580,13 @@
           <w:szCs w:val="16"/>
         </w:rPr>
         <w:tab/>
-        <w:t>X</w:t>
+      </w:r>
+      <w:r>
+        <w:rPr>
+          <w:sz w:val="16"/>
+          <w:szCs w:val="16"/>
+        </w:rPr>
+        <w:t>OK</w:t>
       </w:r>
     </w:p>
     <w:p>
@@ -3606,7 +3596,7 @@
           <w:ilvl w:val="0"/>
           <w:numId w:val="4"/>
         </w:numPr>
-        <w:shd w:val="clear" w:color="auto" w:fill="F7CAAC" w:themeFill="accent2" w:themeFillTint="66"/>
+        <w:shd w:val="clear" w:color="auto" w:fill="C5E0B3" w:themeFill="accent6" w:themeFillTint="66"/>
         <w:rPr>
           <w:sz w:val="16"/>
           <w:szCs w:val="16"/>
@@ -3646,7 +3636,13 @@
           <w:szCs w:val="16"/>
         </w:rPr>
         <w:tab/>
-        <w:t>X</w:t>
+      </w:r>
+      <w:r>
+        <w:rPr>
+          <w:sz w:val="16"/>
+          <w:szCs w:val="16"/>
+        </w:rPr>
+        <w:t>OK</w:t>
       </w:r>
     </w:p>
     <w:p>
@@ -3656,7 +3652,7 @@
           <w:ilvl w:val="0"/>
           <w:numId w:val="4"/>
         </w:numPr>
-        <w:shd w:val="clear" w:color="auto" w:fill="F7CAAC" w:themeFill="accent2" w:themeFillTint="66"/>
+        <w:shd w:val="clear" w:color="auto" w:fill="FFD966" w:themeFill="accent4" w:themeFillTint="99"/>
         <w:rPr>
           <w:sz w:val="16"/>
           <w:szCs w:val="16"/>
@@ -3703,7 +3699,13 @@
           <w:szCs w:val="16"/>
         </w:rPr>
         <w:tab/>
-        <w:t>X</w:t>
+      </w:r>
+      <w:r>
+        <w:rPr>
+          <w:sz w:val="16"/>
+          <w:szCs w:val="16"/>
+        </w:rPr>
+        <w:t xml:space="preserve"> X</w:t>
       </w:r>
     </w:p>
     <w:p>
@@ -3713,7 +3715,7 @@
           <w:ilvl w:val="0"/>
           <w:numId w:val="4"/>
         </w:numPr>
-        <w:shd w:val="clear" w:color="auto" w:fill="F7CAAC" w:themeFill="accent2" w:themeFillTint="66"/>
+        <w:shd w:val="clear" w:color="auto" w:fill="C5E0B3" w:themeFill="accent6" w:themeFillTint="66"/>
         <w:rPr>
           <w:sz w:val="16"/>
           <w:szCs w:val="16"/>
@@ -3760,7 +3762,13 @@
           <w:szCs w:val="16"/>
         </w:rPr>
         <w:tab/>
-        <w:t>X</w:t>
+      </w:r>
+      <w:r>
+        <w:rPr>
+          <w:sz w:val="16"/>
+          <w:szCs w:val="16"/>
+        </w:rPr>
+        <w:t>OK</w:t>
       </w:r>
     </w:p>
     <w:p>
@@ -3770,7 +3778,7 @@
           <w:ilvl w:val="0"/>
           <w:numId w:val="4"/>
         </w:numPr>
-        <w:shd w:val="clear" w:color="auto" w:fill="F7CAAC" w:themeFill="accent2" w:themeFillTint="66"/>
+        <w:shd w:val="clear" w:color="auto" w:fill="C5E0B3" w:themeFill="accent6" w:themeFillTint="66"/>
         <w:rPr>
           <w:sz w:val="16"/>
           <w:szCs w:val="16"/>
@@ -3828,7 +3836,13 @@
           <w:szCs w:val="16"/>
         </w:rPr>
         <w:tab/>
-        <w:t>X</w:t>
+      </w:r>
+      <w:r>
+        <w:rPr>
+          <w:sz w:val="16"/>
+          <w:szCs w:val="16"/>
+        </w:rPr>
+        <w:t>OK</w:t>
       </w:r>
     </w:p>
     <w:p>
@@ -3838,7 +3852,7 @@
           <w:ilvl w:val="0"/>
           <w:numId w:val="4"/>
         </w:numPr>
-        <w:shd w:val="clear" w:color="auto" w:fill="F7CAAC" w:themeFill="accent2" w:themeFillTint="66"/>
+        <w:shd w:val="clear" w:color="auto" w:fill="C5E0B3" w:themeFill="accent6" w:themeFillTint="66"/>
         <w:rPr>
           <w:sz w:val="16"/>
           <w:szCs w:val="16"/>
@@ -3887,7 +3901,13 @@
           <w:szCs w:val="16"/>
         </w:rPr>
         <w:tab/>
-        <w:t>X</w:t>
+      </w:r>
+      <w:r>
+        <w:rPr>
+          <w:sz w:val="16"/>
+          <w:szCs w:val="16"/>
+        </w:rPr>
+        <w:t>OK</w:t>
       </w:r>
     </w:p>
     <w:p>
@@ -3897,7 +3917,7 @@
           <w:ilvl w:val="0"/>
           <w:numId w:val="4"/>
         </w:numPr>
-        <w:shd w:val="clear" w:color="auto" w:fill="F7CAAC" w:themeFill="accent2" w:themeFillTint="66"/>
+        <w:shd w:val="clear" w:color="auto" w:fill="C5E0B3" w:themeFill="accent6" w:themeFillTint="66"/>
         <w:rPr>
           <w:sz w:val="16"/>
           <w:szCs w:val="16"/>
@@ -3951,7 +3971,13 @@
           <w:szCs w:val="16"/>
         </w:rPr>
         <w:tab/>
-        <w:t>X</w:t>
+      </w:r>
+      <w:r>
+        <w:rPr>
+          <w:sz w:val="16"/>
+          <w:szCs w:val="16"/>
+        </w:rPr>
+        <w:t>OK</w:t>
       </w:r>
     </w:p>
     <w:p>

</xml_diff>

<commit_message>
se agrego nuevos docs
</commit_message>
<xml_diff>
--- a/docs/Nuevas Funcionalidades.docx
+++ b/docs/Nuevas Funcionalidades.docx
@@ -1923,23 +1923,6 @@
     </w:p>
     <w:p>
       <w:pPr>
-        <w:pStyle w:val="Prrafodelista"/>
-        <w:ind w:left="1440"/>
-      </w:pPr>
-      <w:r>
-        <w:t xml:space="preserve">TERMINADO (SOLO ME FALTA EDITAR DETALLE Y MODAL MOTIVO EN DETALLE Y EL INFORME, pero el informe tal vez no haga </w:t>
-      </w:r>
-      <w:proofErr w:type="spellStart"/>
-      <w:r>
-        <w:t>mas</w:t>
-      </w:r>
-      <w:proofErr w:type="spellEnd"/>
-      <w:r>
-        <w:t>)</w:t>
-      </w:r>
-    </w:p>
-    <w:p>
-      <w:pPr>
         <w:ind w:left="1080"/>
       </w:pPr>
     </w:p>
@@ -2023,6 +2006,7 @@
         </w:numPr>
       </w:pPr>
       <w:r>
+        <w:lastRenderedPageBreak/>
         <w:t>Transferencia</w:t>
       </w:r>
     </w:p>
@@ -3652,7 +3636,7 @@
           <w:ilvl w:val="0"/>
           <w:numId w:val="4"/>
         </w:numPr>
-        <w:shd w:val="clear" w:color="auto" w:fill="FFD966" w:themeFill="accent4" w:themeFillTint="99"/>
+        <w:shd w:val="clear" w:color="auto" w:fill="C00000"/>
         <w:rPr>
           <w:sz w:val="16"/>
           <w:szCs w:val="16"/>
@@ -3982,11 +3966,97 @@
     </w:p>
     <w:p>
       <w:pPr>
-        <w:rPr>
-          <w:sz w:val="16"/>
-          <w:szCs w:val="16"/>
-        </w:rPr>
-      </w:pPr>
+        <w:pStyle w:val="Prrafodelista"/>
+        <w:numPr>
+          <w:ilvl w:val="0"/>
+          <w:numId w:val="4"/>
+        </w:numPr>
+        <w:shd w:val="clear" w:color="auto" w:fill="C00000"/>
+        <w:rPr>
+          <w:sz w:val="16"/>
+          <w:szCs w:val="16"/>
+        </w:rPr>
+      </w:pPr>
+      <w:r>
+        <w:rPr>
+          <w:sz w:val="16"/>
+          <w:szCs w:val="16"/>
+        </w:rPr>
+        <w:t>Faltan varios informes                                                                              X</w:t>
+      </w:r>
+    </w:p>
+    <w:p>
+      <w:pPr>
+        <w:pStyle w:val="Prrafodelista"/>
+        <w:numPr>
+          <w:ilvl w:val="0"/>
+          <w:numId w:val="4"/>
+        </w:numPr>
+        <w:shd w:val="clear" w:color="auto" w:fill="C00000"/>
+        <w:rPr>
+          <w:sz w:val="16"/>
+          <w:szCs w:val="16"/>
+        </w:rPr>
+      </w:pPr>
+      <w:r>
+        <w:rPr>
+          <w:sz w:val="16"/>
+          <w:szCs w:val="16"/>
+        </w:rPr>
+        <w:t>Editar transferencia                                                                                  X</w:t>
+      </w:r>
+    </w:p>
+    <w:p>
+      <w:pPr>
+        <w:pStyle w:val="Prrafodelista"/>
+        <w:numPr>
+          <w:ilvl w:val="0"/>
+          <w:numId w:val="4"/>
+        </w:numPr>
+        <w:shd w:val="clear" w:color="auto" w:fill="C00000"/>
+        <w:rPr>
+          <w:sz w:val="16"/>
+          <w:szCs w:val="16"/>
+        </w:rPr>
+      </w:pPr>
+      <w:r>
+        <w:rPr>
+          <w:sz w:val="16"/>
+          <w:szCs w:val="16"/>
+        </w:rPr>
+        <w:t>Mensajes/notificaciones(</w:t>
+      </w:r>
+      <w:proofErr w:type="gramStart"/>
+      <w:r>
+        <w:rPr>
+          <w:sz w:val="16"/>
+          <w:szCs w:val="16"/>
+        </w:rPr>
+        <w:t xml:space="preserve">mejorarlas)   </w:t>
+      </w:r>
+      <w:proofErr w:type="gramEnd"/>
+      <w:r>
+        <w:rPr>
+          <w:sz w:val="16"/>
+          <w:szCs w:val="16"/>
+        </w:rPr>
+        <w:t xml:space="preserve">                                                 X</w:t>
+      </w:r>
+    </w:p>
+    <w:p>
+      <w:pPr>
+        <w:rPr>
+          <w:sz w:val="16"/>
+          <w:szCs w:val="16"/>
+        </w:rPr>
+      </w:pPr>
+      <w:r>
+        <w:rPr>
+          <w:sz w:val="16"/>
+          <w:szCs w:val="16"/>
+        </w:rPr>
+        <w:t xml:space="preserve">                              </w:t>
+      </w:r>
     </w:p>
     <w:p>
       <w:pPr>

</xml_diff>